<commit_message>
one kml file for q5
</commit_message>
<xml_diff>
--- a/HW3/FYI for HW3.docx
+++ b/HW3/FYI for HW3.docx
@@ -1627,6 +1627,14 @@
           <w:color w:val="FF0000"/>
         </w:rPr>
         <w:t>Website processing error</w:t>
+      </w:r>
+      <w:r>
+        <w:rPr>
+          <w:b/>
+          <w:bCs/>
+          <w:color w:val="FF0000"/>
+        </w:rPr>
+        <w:t>-&gt; resolved</w:t>
       </w:r>
     </w:p>
     <w:p>

</xml_diff>